<commit_message>
File modified and File added
</commit_message>
<xml_diff>
--- a/Fall 2020 - Study Plan.docx
+++ b/Fall 2020 - Study Plan.docx
@@ -208,7 +208,7 @@
                 <w:noProof/>
                 <w:webHidden/>
               </w:rPr>
-              <w:t>3</w:t>
+              <w:t>2</w:t>
             </w:r>
             <w:r>
               <w:rPr>
@@ -278,7 +278,7 @@
                 <w:noProof/>
                 <w:webHidden/>
               </w:rPr>
-              <w:t>4</w:t>
+              <w:t>3</w:t>
             </w:r>
             <w:r>
               <w:rPr>
@@ -348,7 +348,7 @@
                 <w:noProof/>
                 <w:webHidden/>
               </w:rPr>
-              <w:t>4</w:t>
+              <w:t>3</w:t>
             </w:r>
             <w:r>
               <w:rPr>
@@ -418,7 +418,7 @@
                 <w:noProof/>
                 <w:webHidden/>
               </w:rPr>
-              <w:t>5</w:t>
+              <w:t>4</w:t>
             </w:r>
             <w:r>
               <w:rPr>

</xml_diff>